<commit_message>
írom ezt a szar doksit
</commit_message>
<xml_diff>
--- a/torpedo_tervdoksi.docx
+++ b/torpedo_tervdoksi.docx
@@ -57,7 +57,13 @@
         </w:numPr>
       </w:pPr>
       <w:r>
-        <w:t>sendClick(Point p)</w:t>
+        <w:t>sendClick(</w:t>
+      </w:r>
+      <w:r>
+        <w:t>PositionMessage msg</w:t>
+      </w:r>
+      <w:r>
+        <w:t>)</w:t>
       </w:r>
     </w:p>
     <w:p>
@@ -81,7 +87,13 @@
         </w:numPr>
       </w:pPr>
       <w:r>
-        <w:t>clickReceived(Point p)</w:t>
+        <w:t>clickReceived(</w:t>
+      </w:r>
+      <w:r>
+        <w:t>PositionMessage msg</w:t>
+      </w:r>
+      <w:r>
+        <w:t>)</w:t>
       </w:r>
     </w:p>
     <w:p>
@@ -108,7 +120,13 @@
         </w:numPr>
       </w:pPr>
       <w:r>
-        <w:t>sendType(Point p, CellType t)</w:t>
+        <w:t>sendType(</w:t>
+      </w:r>
+      <w:r>
+        <w:t>TypeMessage msg</w:t>
+      </w:r>
+      <w:r>
+        <w:t>)</w:t>
       </w:r>
     </w:p>
     <w:p>
@@ -132,7 +150,13 @@
         </w:numPr>
       </w:pPr>
       <w:r>
-        <w:t>receiveType(Point p, CellType t)</w:t>
+        <w:t>receiveType(</w:t>
+      </w:r>
+      <w:r>
+        <w:t>TypeMessage msg</w:t>
+      </w:r>
+      <w:r>
+        <w:t>)</w:t>
       </w:r>
     </w:p>
     <w:p>
@@ -145,74 +169,257 @@
       </w:pPr>
       <w:r>
         <w:t>Az ellenfél által visszaküldött információ fogadása, arra vonatkozólag, hogy milyen mezőt lőttünk</w:t>
+      </w:r>
+    </w:p>
+    <w:p>
+      <w:pPr>
+        <w:pStyle w:val="Listaszerbekezds"/>
+        <w:numPr>
+          <w:ilvl w:val="0"/>
+          <w:numId w:val="1"/>
+        </w:numPr>
+      </w:pPr>
+      <w:r>
+        <w:t>sendReady(</w:t>
+      </w:r>
+      <w:r>
+        <w:t>ReadyMessage msg</w:t>
+      </w:r>
+      <w:r>
+        <w:t>)</w:t>
+      </w:r>
+    </w:p>
+    <w:p>
+      <w:pPr>
+        <w:pStyle w:val="Listaszerbekezds"/>
+        <w:numPr>
+          <w:ilvl w:val="1"/>
+          <w:numId w:val="1"/>
+        </w:numPr>
+      </w:pPr>
+      <w:r>
+        <w:t>Az ellenfélnek jelezzük, hogy készen állunk a játék megkezdésére</w:t>
+      </w:r>
+    </w:p>
+    <w:p>
+      <w:pPr>
+        <w:pStyle w:val="Listaszerbekezds"/>
+        <w:numPr>
+          <w:ilvl w:val="0"/>
+          <w:numId w:val="1"/>
+        </w:numPr>
+      </w:pPr>
+      <w:r>
+        <w:t>receiveReady()</w:t>
+      </w:r>
+    </w:p>
+    <w:p>
+      <w:pPr>
+        <w:pStyle w:val="Listaszerbekezds"/>
+        <w:numPr>
+          <w:ilvl w:val="1"/>
+          <w:numId w:val="1"/>
+        </w:numPr>
+      </w:pPr>
+      <w:r>
+        <w:t>Az ellenfél jelezte, hogy befejezte a hajók lerakását</w:t>
+      </w:r>
+    </w:p>
+    <w:p>
+      <w:pPr>
+        <w:pStyle w:val="Cmsor2"/>
+      </w:pPr>
+      <w:r>
+        <w:t>Main</w:t>
+      </w:r>
+    </w:p>
+    <w:p>
+      <w:r>
+        <w:tab/>
+        <w:t>A program belépési pontját tartalmazza. Példányosítja és egymáshoz</w:t>
+      </w:r>
+      <w:r>
+        <w:t xml:space="preserve"> rendeli a GUI és Control objektumokat.</w:t>
+      </w:r>
+    </w:p>
+    <w:p>
+      <w:pPr>
+        <w:pStyle w:val="Cmsor2"/>
+      </w:pPr>
+      <w:r>
+        <w:t>Network</w:t>
+      </w:r>
+    </w:p>
+    <w:p>
+      <w:r>
+        <w:tab/>
+        <w:t>A szerver és kliens közti kommunikációt leíró absztrakt osztály</w:t>
+      </w:r>
+    </w:p>
+    <w:p>
+      <w:pPr>
+        <w:pStyle w:val="Listaszerbekezds"/>
+        <w:numPr>
+          <w:ilvl w:val="0"/>
+          <w:numId w:val="1"/>
+        </w:numPr>
+      </w:pPr>
+      <w:r>
+        <w:t>connect(String ip)</w:t>
+      </w:r>
+    </w:p>
+    <w:p>
+      <w:pPr>
+        <w:pStyle w:val="Listaszerbekezds"/>
+        <w:numPr>
+          <w:ilvl w:val="1"/>
+          <w:numId w:val="1"/>
+        </w:numPr>
+      </w:pPr>
+      <w:r>
+        <w:t>Csatlakozás az ellenfélhez</w:t>
+      </w:r>
+    </w:p>
+    <w:p>
+      <w:pPr>
+        <w:pStyle w:val="Listaszerbekezds"/>
+        <w:numPr>
+          <w:ilvl w:val="0"/>
+          <w:numId w:val="1"/>
+        </w:numPr>
+      </w:pPr>
+      <w:r>
+        <w:t>disconnect()</w:t>
+      </w:r>
+    </w:p>
+    <w:p>
+      <w:pPr>
+        <w:pStyle w:val="Listaszerbekezds"/>
+        <w:numPr>
+          <w:ilvl w:val="1"/>
+          <w:numId w:val="1"/>
+        </w:numPr>
+      </w:pPr>
+      <w:r>
+        <w:t>A kapcsolat lebontása</w:t>
+      </w:r>
+    </w:p>
+    <w:p>
+      <w:pPr>
+        <w:pStyle w:val="Listaszerbekezds"/>
+        <w:numPr>
+          <w:ilvl w:val="0"/>
+          <w:numId w:val="1"/>
+        </w:numPr>
+      </w:pPr>
+      <w:r>
+        <w:t>send(GameMessage msg)</w:t>
+      </w:r>
+    </w:p>
+    <w:p>
+      <w:pPr>
+        <w:pStyle w:val="Listaszerbekezds"/>
+        <w:numPr>
+          <w:ilvl w:val="1"/>
+          <w:numId w:val="1"/>
+        </w:numPr>
+      </w:pPr>
+      <w:r>
+        <w:t>Üzenet küldése az ellenfélnek</w:t>
+      </w:r>
+    </w:p>
+    <w:p>
+      <w:pPr>
+        <w:pStyle w:val="Cmsor2"/>
+      </w:pPr>
+      <w:r>
+        <w:t>SerialServer, SerialClient</w:t>
+      </w:r>
+    </w:p>
+    <w:p>
+      <w:r>
+        <w:tab/>
+        <w:t>A Network absztrakt osztály metódusainak konkrét implementációit tartalmazza. Felelős a kapcsolat felépítéséért, lebontásáért és az üzenetek küldéséért, fogadásáért. Az üzenetetek típusa is itt kerül vizsgálatra, majd ennek függvényében kerülnek az üzenetek feldolgozásra.</w:t>
+      </w:r>
+    </w:p>
+    <w:p>
+      <w:pPr>
+        <w:pStyle w:val="Cmsor2"/>
+      </w:pPr>
+      <w:r>
+        <w:t>GameMessage</w:t>
+      </w:r>
+    </w:p>
+    <w:p>
+      <w:r>
+        <w:tab/>
+        <w:t>Absztrakt osztály, a kliens-szerver kommunikáció ezen osztályból leszármazott osztályokat használ fel, mit például kattintás pozícióját tartalmazó PositionMessage, vagy a lőtt mező típusát (víz, vagy hajó) tartalmazó TypeMessage.</w:t>
+      </w:r>
+    </w:p>
+    <w:p>
+      <w:pPr>
+        <w:ind w:left="708"/>
+      </w:pPr>
+    </w:p>
+    <w:p/>
+    <w:p>
+      <w:pPr>
+        <w:pStyle w:val="Cmsor2"/>
+      </w:pPr>
+      <w:r>
+        <w:lastRenderedPageBreak/>
+        <w:t>Board</w:t>
+      </w:r>
+    </w:p>
+    <w:p>
+      <w:r>
+        <w:tab/>
+      </w:r>
+      <w:r>
+        <w:t>A játék mezeit tartalmazó pálya.</w:t>
+      </w:r>
+      <w:r>
+        <w:t xml:space="preserve"> Egy mátrixban tárolja a mezőket, illetve a mezőkhöz tartozó hajókat.</w:t>
+      </w:r>
+    </w:p>
+    <w:p>
+      <w:pPr>
+        <w:pStyle w:val="Cmsor2"/>
+      </w:pPr>
+      <w:r>
+        <w:t>Ship</w:t>
+      </w:r>
+    </w:p>
+    <w:p>
+      <w:r>
+        <w:tab/>
+        <w:t>A játékos által felhasznált h</w:t>
+      </w:r>
+      <w:r>
+        <w:t>ajó tulajdonságait tartalmazza, mint a hajó még kilövendő mezeinek száma</w:t>
+      </w:r>
+      <w:r>
+        <w:t xml:space="preserve"> </w:t>
+      </w:r>
+      <w:r>
+        <w:t xml:space="preserve"> (a hajó „élete”), illetve a hajó teljes hossza. </w:t>
+      </w:r>
+    </w:p>
+    <w:p>
+      <w:pPr>
+        <w:pStyle w:val="Cmsor2"/>
+      </w:pPr>
+      <w:r>
+        <w:t>CellType</w:t>
+      </w:r>
+    </w:p>
+    <w:p>
+      <w:r>
+        <w:tab/>
+        <w:t>A mezők típusát leíró enumerátor. Értekei WATER, illetve SHIP.</w:t>
       </w:r>
       <w:bookmarkStart w:id="0" w:name="_GoBack"/>
       <w:bookmarkEnd w:id="0"/>
-    </w:p>
-    <w:p>
-      <w:pPr>
-        <w:pStyle w:val="Cmsor2"/>
-      </w:pPr>
-      <w:r>
-        <w:t>Main</w:t>
-      </w:r>
-    </w:p>
-    <w:p>
-      <w:r>
-        <w:tab/>
-        <w:t>A program belépési pontját tartalmazza. Példányosítja és egymáshoz</w:t>
-      </w:r>
-      <w:r>
-        <w:t xml:space="preserve"> rendeli a GUI és Control objektumokat.</w:t>
-      </w:r>
-    </w:p>
-    <w:p>
-      <w:pPr>
-        <w:pStyle w:val="Cmsor2"/>
-      </w:pPr>
-      <w:r>
-        <w:t>Network</w:t>
-      </w:r>
-    </w:p>
-    <w:p>
-      <w:pPr>
-        <w:pStyle w:val="Cmsor2"/>
-      </w:pPr>
-      <w:r>
-        <w:t>SerialClient</w:t>
-      </w:r>
-    </w:p>
-    <w:p>
-      <w:pPr>
-        <w:pStyle w:val="Cmsor2"/>
-      </w:pPr>
-      <w:r>
-        <w:t>SerialServer</w:t>
-      </w:r>
-    </w:p>
-    <w:p>
-      <w:pPr>
-        <w:pStyle w:val="Cmsor2"/>
-      </w:pPr>
-      <w:r>
-        <w:t>Board</w:t>
-      </w:r>
-    </w:p>
-    <w:p>
-      <w:pPr>
-        <w:pStyle w:val="Cmsor2"/>
-      </w:pPr>
-      <w:r>
-        <w:t>Ship</w:t>
-      </w:r>
-    </w:p>
-    <w:p>
-      <w:pPr>
-        <w:pStyle w:val="Cmsor2"/>
-      </w:pPr>
-      <w:r>
-        <w:t>CellType</w:t>
-      </w:r>
     </w:p>
     <w:sectPr>
       <w:pgSz w:w="11906" w:h="16838"/>
@@ -782,6 +989,28 @@
       <w:szCs w:val="26"/>
     </w:rPr>
   </w:style>
+  <w:style w:type="paragraph" w:styleId="Cmsor3">
+    <w:name w:val="heading 3"/>
+    <w:basedOn w:val="Norml"/>
+    <w:next w:val="Norml"/>
+    <w:link w:val="Cmsor3Char"/>
+    <w:uiPriority w:val="9"/>
+    <w:unhideWhenUsed/>
+    <w:qFormat/>
+    <w:rsid w:val="00E43A21"/>
+    <w:pPr>
+      <w:keepNext/>
+      <w:keepLines/>
+      <w:spacing w:before="40" w:after="0"/>
+      <w:outlineLvl w:val="2"/>
+    </w:pPr>
+    <w:rPr>
+      <w:rFonts w:asciiTheme="majorHAnsi" w:eastAsiaTheme="majorEastAsia" w:hAnsiTheme="majorHAnsi" w:cstheme="majorBidi"/>
+      <w:color w:val="1F4D78" w:themeColor="accent1" w:themeShade="7F"/>
+      <w:sz w:val="24"/>
+      <w:szCs w:val="24"/>
+    </w:rPr>
+  </w:style>
   <w:style w:type="character" w:default="1" w:styleId="Bekezdsalapbettpusa">
     <w:name w:val="Default Paragraph Font"/>
     <w:uiPriority w:val="1"/>
@@ -844,6 +1073,19 @@
       <w:color w:val="2E74B5" w:themeColor="accent1" w:themeShade="BF"/>
       <w:sz w:val="26"/>
       <w:szCs w:val="26"/>
+    </w:rPr>
+  </w:style>
+  <w:style w:type="character" w:customStyle="1" w:styleId="Cmsor3Char">
+    <w:name w:val="Címsor 3 Char"/>
+    <w:basedOn w:val="Bekezdsalapbettpusa"/>
+    <w:link w:val="Cmsor3"/>
+    <w:uiPriority w:val="9"/>
+    <w:rsid w:val="00E43A21"/>
+    <w:rPr>
+      <w:rFonts w:asciiTheme="majorHAnsi" w:eastAsiaTheme="majorEastAsia" w:hAnsiTheme="majorHAnsi" w:cstheme="majorBidi"/>
+      <w:color w:val="1F4D78" w:themeColor="accent1" w:themeShade="7F"/>
+      <w:sz w:val="24"/>
+      <w:szCs w:val="24"/>
     </w:rPr>
   </w:style>
 </w:styles>

</xml_diff>